<commit_message>
delete frist tow files
</commit_message>
<xml_diff>
--- a/Testing Files/T1.docx
+++ b/Testing Files/T1.docx
@@ -4,9 +4,13 @@
   <w:body>
     <w:p>
       <w:r>
+        <w:rPr>
+          <w:highlight w:val="yellow"/>
+        </w:rPr>
         <w:t>T1</w:t>
       </w:r>
     </w:p>
+    <w:p/>
     <w:sectPr>
       <w:pgSz w:w="12240" w:h="15840"/>
       <w:pgMar w:top="1440" w:right="1440" w:bottom="1440" w:left="1440" w:header="720" w:footer="720" w:gutter="0"/>

</xml_diff>